<commit_message>
diagramas y casos de uso
se implemento los diagramas de la infraestructura general mvc y el general del sistema crm, tambien los casos de uso de cada uno
</commit_message>
<xml_diff>
--- a/Fase 2/Evidencias Proyecto/Presentacion Proyecto.docx
+++ b/Fase 2/Evidencias Proyecto/Presentacion Proyecto.docx
@@ -912,6 +912,15 @@
         </w:p>
         <w:sdt>
           <w:sdtPr>
+            <w:rPr>
+              <w:rFonts w:asciiTheme="minorHAnsi" w:eastAsiaTheme="minorHAnsi" w:hAnsiTheme="minorHAnsi" w:cstheme="minorBidi"/>
+              <w:color w:val="auto"/>
+              <w:kern w:val="2"/>
+              <w:sz w:val="24"/>
+              <w:szCs w:val="24"/>
+              <w:lang w:eastAsia="en-US"/>
+              <w14:ligatures w14:val="standardContextual"/>
+            </w:rPr>
             <w:id w:val="1216854767"/>
             <w:docPartObj>
               <w:docPartGallery w:val="Table of Contents"/>
@@ -920,15 +929,8 @@
           </w:sdtPr>
           <w:sdtEndPr>
             <w:rPr>
-              <w:rFonts w:asciiTheme="minorHAnsi" w:eastAsiaTheme="minorHAnsi" w:hAnsiTheme="minorHAnsi" w:cstheme="minorBidi"/>
               <w:b/>
               <w:bCs/>
-              <w:color w:val="auto"/>
-              <w:kern w:val="2"/>
-              <w:sz w:val="24"/>
-              <w:szCs w:val="24"/>
-              <w:lang w:eastAsia="en-US"/>
-              <w14:ligatures w14:val="standardContextual"/>
             </w:rPr>
           </w:sdtEndPr>
           <w:sdtContent>
@@ -11834,7 +11836,14 @@
         <w:rPr>
           <w:rFonts w:ascii="Times New Roman" w:hAnsi="Times New Roman" w:cs="Times New Roman"/>
         </w:rPr>
-        <w:t xml:space="preserve">Actualmente, MENTOR ITPLUS LTDA. enfrenta desafíos significativos en la gestión de su soporte técnico, un área clave para garantizar la satisfacción de sus clientes. La falta de un sistema centralizado y eficiente ha generado demoras en la atención, dificultades en el seguimiento de </w:t>
+        <w:t xml:space="preserve">Actualmente, MENTOR ITPLUS LTDA. enfrenta desafíos significativos en la gestión de su soporte técnico, un área clave para garantizar la satisfacción de sus </w:t>
+      </w:r>
+      <w:r>
+        <w:rPr>
+          <w:rFonts w:ascii="Times New Roman" w:hAnsi="Times New Roman" w:cs="Times New Roman"/>
+        </w:rPr>
+        <w:lastRenderedPageBreak/>
+        <w:t xml:space="preserve">clientes. La falta de un sistema centralizado y eficiente ha generado demoras en la atención, dificultades en el seguimiento de </w:t>
       </w:r>
       <w:proofErr w:type="gramStart"/>
       <w:r>
@@ -12307,7 +12316,14 @@
         <w:rPr>
           <w:rFonts w:ascii="Times New Roman" w:hAnsi="Times New Roman" w:cs="Times New Roman"/>
         </w:rPr>
-        <w:t>-CRM no solo resuelve problemas actuales, sino que también sienta las bases para futuras expansiones y adaptaciones. Al integrar un sistema escalable y preparado para incorporar nuevas tecnologías, MENTOR ITPLUS LTDA. asegura su capacidad para enfrentar desafíos tecnológicos emergentes y mantenerse como líder en el sector.</w:t>
+        <w:t xml:space="preserve">-CRM no solo resuelve problemas actuales, sino </w:t>
+      </w:r>
+      <w:r>
+        <w:rPr>
+          <w:rFonts w:ascii="Times New Roman" w:hAnsi="Times New Roman" w:cs="Times New Roman"/>
+        </w:rPr>
+        <w:lastRenderedPageBreak/>
+        <w:t>que también sienta las bases para futuras expansiones y adaptaciones. Al integrar un sistema escalable y preparado para incorporar nuevas tecnologías, MENTOR ITPLUS LTDA. asegura su capacidad para enfrentar desafíos tecnológicos emergentes y mantenerse como líder en el sector.</w:t>
       </w:r>
     </w:p>
     <w:p>
@@ -12911,7 +12927,14 @@
         <w:rPr>
           <w:rFonts w:ascii="Arial" w:hAnsi="Arial" w:cs="Arial"/>
         </w:rPr>
-        <w:t>El alcance descrito asegura una solución integral que abordará las ineficiencias actuales y establecerá una base tecnológica robusta para futuras expansiones. Cada módulo y funcionalidad ha sido diseñado para garantizar la eficiencia operativa, la seguridad de los datos y la satisfacción del usuario final, con una arquitectura flexible que se adapta a las necesidades cambiantes de la empresa.</w:t>
+        <w:t xml:space="preserve">El alcance descrito asegura una solución integral que abordará las ineficiencias actuales y establecerá una base tecnológica robusta para futuras expansiones. Cada módulo y funcionalidad ha sido diseñado para garantizar la eficiencia operativa, la seguridad de los datos y la </w:t>
+      </w:r>
+      <w:r>
+        <w:rPr>
+          <w:rFonts w:ascii="Arial" w:hAnsi="Arial" w:cs="Arial"/>
+        </w:rPr>
+        <w:lastRenderedPageBreak/>
+        <w:t>satisfacción del usuario final, con una arquitectura flexible que se adapta a las necesidades cambiantes de la empresa.</w:t>
       </w:r>
     </w:p>
     <w:p>
@@ -13354,6 +13377,7 @@
           <w:b/>
           <w:bCs/>
         </w:rPr>
+        <w:lastRenderedPageBreak/>
         <w:t xml:space="preserve">Sprint </w:t>
       </w:r>
       <w:proofErr w:type="spellStart"/>
@@ -14498,6 +14522,7 @@
         <w:rPr>
           <w:rFonts w:ascii="Times New Roman" w:hAnsi="Times New Roman" w:cs="Times New Roman"/>
         </w:rPr>
+        <w:lastRenderedPageBreak/>
         <w:t xml:space="preserve">La Vista de Procesos explica la interacción dinámica entre los diferentes módulos y usuarios del sistema. Por ejemplo, cuando un cliente genera un </w:t>
       </w:r>
       <w:proofErr w:type="gramStart"/>
@@ -15275,6 +15300,7 @@
             </w:pPr>
             <w:proofErr w:type="spellStart"/>
             <w:r>
+              <w:lastRenderedPageBreak/>
               <w:t>Gestion</w:t>
             </w:r>
             <w:proofErr w:type="spellEnd"/>
@@ -15815,7 +15841,11 @@
             </w:r>
             <w:proofErr w:type="gramEnd"/>
             <w:r>
-              <w:t xml:space="preserve"> se genera al completar el formulario, quiero interactuar con una inteligencia artificial basada en </w:t>
+              <w:t xml:space="preserve"> se genera al completar el formulario, quiero </w:t>
+            </w:r>
+            <w:r>
+              <w:lastRenderedPageBreak/>
+              <w:t xml:space="preserve">interactuar con una inteligencia artificial basada en </w:t>
             </w:r>
             <w:proofErr w:type="spellStart"/>
             <w:r>
@@ -15833,6 +15863,7 @@
           </w:tcPr>
           <w:p>
             <w:r>
+              <w:lastRenderedPageBreak/>
               <w:t>- El cliente inicia sesión en el sistema.</w:t>
             </w:r>
           </w:p>
@@ -15862,7 +15893,11 @@
             </w:r>
             <w:r>
               <w:br/>
-              <w:t>- La IA guía al cliente para detallar el problema (tipo, urgencia, descripción).</w:t>
+              <w:t xml:space="preserve">- La IA guía al cliente para </w:t>
+            </w:r>
+            <w:r>
+              <w:lastRenderedPageBreak/>
+              <w:t>detallar el problema (tipo, urgencia, descripción).</w:t>
             </w:r>
             <w:r>
               <w:br/>
@@ -15880,6 +15915,7 @@
           </w:tcPr>
           <w:p>
             <w:r>
+              <w:lastRenderedPageBreak/>
               <w:t>- La IA guía al cliente de forma clara y registra toda la información proporcionada.</w:t>
             </w:r>
             <w:r>
@@ -15892,7 +15928,11 @@
             </w:r>
             <w:proofErr w:type="gramEnd"/>
             <w:r>
-              <w:t xml:space="preserve"> incluye los datos capturados por la IA y queda asignado correctamente.</w:t>
+              <w:t xml:space="preserve"> incluye los datos capturados por la IA y queda </w:t>
+            </w:r>
+            <w:r>
+              <w:lastRenderedPageBreak/>
+              <w:t>asignado correctamente.</w:t>
             </w:r>
           </w:p>
         </w:tc>
@@ -15911,6 +15951,7 @@
               <w:jc w:val="center"/>
             </w:pPr>
             <w:r>
+              <w:lastRenderedPageBreak/>
               <w:t>Desarrollador</w:t>
             </w:r>
           </w:p>
@@ -16526,6 +16567,9 @@
             </w:r>
             <w:r>
               <w:br/>
+            </w:r>
+            <w:r>
+              <w:lastRenderedPageBreak/>
               <w:t>- Asigna permisos específicos según las políticas de la empresa.</w:t>
             </w:r>
           </w:p>
@@ -16536,11 +16580,16 @@
           </w:tcPr>
           <w:p>
             <w:r>
+              <w:lastRenderedPageBreak/>
               <w:t>- Cada usuario tiene asignado un rol con permisos definidos.</w:t>
             </w:r>
             <w:r>
               <w:br/>
-              <w:t>- El sistema valida el acceso según el rol asignado antes de permitir cualquier acción.</w:t>
+              <w:t xml:space="preserve">- El sistema valida el </w:t>
+            </w:r>
+            <w:r>
+              <w:lastRenderedPageBreak/>
+              <w:t>acceso según el rol asignado antes de permitir cualquier acción.</w:t>
             </w:r>
           </w:p>
         </w:tc>
@@ -16559,6 +16608,7 @@
               <w:jc w:val="center"/>
             </w:pPr>
             <w:r>
+              <w:lastRenderedPageBreak/>
               <w:t>Cliente</w:t>
             </w:r>
           </w:p>
@@ -17030,7 +17080,11 @@
             </w:r>
             <w:r>
               <w:br/>
-              <w:t>- Si un ticket supera el tiempo permitido sin avances, se envía una alerta al gerente o al desarrollador asignado.</w:t>
+              <w:t xml:space="preserve">- Si un ticket supera el tiempo </w:t>
+            </w:r>
+            <w:r>
+              <w:lastRenderedPageBreak/>
+              <w:t>permitido sin avances, se envía una alerta al gerente o al desarrollador asignado.</w:t>
             </w:r>
           </w:p>
         </w:tc>
@@ -17040,6 +17094,7 @@
           </w:tcPr>
           <w:p>
             <w:r>
+              <w:lastRenderedPageBreak/>
               <w:t xml:space="preserve">- Las alertas se generan automáticamente para </w:t>
             </w:r>
             <w:proofErr w:type="gramStart"/>
@@ -17052,7 +17107,11 @@
             </w:r>
             <w:r>
               <w:br/>
-              <w:t>- Incluyen detalles claros del ticket y el tiempo desde su creación.</w:t>
+              <w:t xml:space="preserve">- Incluyen </w:t>
+            </w:r>
+            <w:r>
+              <w:lastRenderedPageBreak/>
+              <w:t>detalles claros del ticket y el tiempo desde su creación.</w:t>
             </w:r>
           </w:p>
         </w:tc>
@@ -17651,6 +17710,7 @@
         <w:rPr>
           <w:rFonts w:ascii="Times New Roman" w:hAnsi="Times New Roman" w:cs="Times New Roman"/>
         </w:rPr>
+        <w:lastRenderedPageBreak/>
         <w:t xml:space="preserve">Accede al formulario de creación de </w:t>
       </w:r>
       <w:proofErr w:type="gramStart"/>
@@ -18387,6 +18447,7 @@
           <w:b/>
           <w:bCs/>
         </w:rPr>
+        <w:lastRenderedPageBreak/>
         <w:t xml:space="preserve">Framework </w:t>
       </w:r>
       <w:proofErr w:type="spellStart"/>
@@ -19393,6 +19454,7 @@
           <w:b/>
           <w:bCs/>
         </w:rPr>
+        <w:lastRenderedPageBreak/>
         <w:t>Servicios de Correo Electrónico</w:t>
       </w:r>
       <w:r>
@@ -20161,6 +20223,7 @@
         <w:rPr>
           <w:rFonts w:ascii="Times New Roman" w:hAnsi="Times New Roman" w:cs="Times New Roman"/>
         </w:rPr>
+        <w:lastRenderedPageBreak/>
         <w:t>Al acceder, el sistema verifica el rol del usuario y permite acciones según sus permisos.</w:t>
       </w:r>
     </w:p>
@@ -20908,6 +20971,7 @@
       <w:bookmarkStart w:id="69" w:name="_Toc183054178"/>
       <w:bookmarkStart w:id="70" w:name="_Toc183146674"/>
       <w:r>
+        <w:lastRenderedPageBreak/>
         <w:t>7.6. Base de Conocimiento</w:t>
       </w:r>
       <w:bookmarkEnd w:id="69"/>
@@ -21659,6 +21723,7 @@
         <w:rPr>
           <w:rFonts w:ascii="Times New Roman" w:hAnsi="Times New Roman" w:cs="Times New Roman"/>
         </w:rPr>
+        <w:lastRenderedPageBreak/>
         <w:t xml:space="preserve">Personalización para el contexto de </w:t>
       </w:r>
       <w:proofErr w:type="spellStart"/>
@@ -22401,6 +22466,7 @@
         <w:rPr>
           <w:rFonts w:ascii="Times New Roman" w:hAnsi="Times New Roman" w:cs="Times New Roman"/>
         </w:rPr>
+        <w:lastRenderedPageBreak/>
         <w:t>Al ingresar la descripción del problema, el asistente inteligente analiza y proporciona posibles soluciones.</w:t>
       </w:r>
     </w:p>
@@ -23358,6 +23424,7 @@
         <w:rPr>
           <w:rFonts w:ascii="Times New Roman" w:hAnsi="Times New Roman" w:cs="Times New Roman"/>
         </w:rPr>
+        <w:lastRenderedPageBreak/>
         <w:t xml:space="preserve">Campos: id, </w:t>
       </w:r>
       <w:proofErr w:type="spellStart"/>
@@ -24238,6 +24305,7 @@
         <w:rPr>
           <w:rFonts w:ascii="Times New Roman" w:hAnsi="Times New Roman" w:cs="Times New Roman"/>
         </w:rPr>
+        <w:lastRenderedPageBreak/>
         <w:t xml:space="preserve">Preparación de datos </w:t>
       </w:r>
       <w:proofErr w:type="spellStart"/>
@@ -24952,6 +25020,7 @@
         <w:rPr>
           <w:rFonts w:ascii="Times New Roman" w:hAnsi="Times New Roman" w:cs="Times New Roman"/>
         </w:rPr>
+        <w:lastRenderedPageBreak/>
         <w:t>Contratos de nivel de servicio (SLA) con proveedores críticos.</w:t>
       </w:r>
     </w:p>
@@ -25139,7 +25208,6 @@
       </w:pPr>
       <w:bookmarkStart w:id="89" w:name="_Toc183146684"/>
       <w:r>
-        <w:lastRenderedPageBreak/>
         <w:t>Factibilidad</w:t>
       </w:r>
       <w:r>
@@ -25174,7 +25242,7 @@
     <w:p>
       <w:r>
         <w:pict w14:anchorId="42A10514">
-          <v:rect id="_x0000_i1059" style="width:0;height:1.5pt" o:hralign="center" o:hrstd="t" o:hr="t" fillcolor="#a0a0a0" stroked="f"/>
+          <v:rect id="_x0000_i1025" style="width:0;height:1.5pt" o:hralign="center" o:hrstd="t" o:hr="t" fillcolor="#a0a0a0" stroked="f"/>
         </w:pict>
       </w:r>
     </w:p>
@@ -25288,7 +25356,11 @@
         <w:t>-CRM</w:t>
       </w:r>
       <w:r>
-        <w:t>, identificando cuándo se incurrirán en costos y cuándo se esperan los retornos de la inversión. Esto es crucial para:</w:t>
+        <w:t xml:space="preserve">, identificando </w:t>
+      </w:r>
+      <w:r>
+        <w:lastRenderedPageBreak/>
+        <w:t>cuándo se incurrirán en costos y cuándo se esperan los retornos de la inversión. Esto es crucial para:</w:t>
       </w:r>
     </w:p>
     <w:p>
@@ -25393,7 +25465,6 @@
           <w:b/>
           <w:bCs/>
         </w:rPr>
-        <w:lastRenderedPageBreak/>
         <w:t>Horas Estimadas de Desarrollo:</w:t>
       </w:r>
       <w:r>
@@ -25682,6 +25753,7 @@
           <w:b/>
           <w:bCs/>
         </w:rPr>
+        <w:lastRenderedPageBreak/>
         <w:t>Inversión Inicial Total:</w:t>
       </w:r>
     </w:p>
@@ -25878,7 +25950,6 @@
           <w:b/>
           <w:bCs/>
         </w:rPr>
-        <w:lastRenderedPageBreak/>
         <w:t>Costos Operativos Anuales:</w:t>
       </w:r>
     </w:p>
@@ -26508,7 +26579,7 @@
     <w:p>
       <w:r>
         <w:pict w14:anchorId="364CA768">
-          <v:rect id="_x0000_i1060" style="width:0;height:1.5pt" o:hralign="center" o:hrstd="t" o:hr="t" fillcolor="#a0a0a0" stroked="f"/>
+          <v:rect id="_x0000_i1026" style="width:0;height:1.5pt" o:hralign="center" o:hrstd="t" o:hr="t" fillcolor="#a0a0a0" stroked="f"/>
         </w:pict>
       </w:r>
     </w:p>
@@ -26527,6 +26598,7 @@
           <w:b/>
           <w:bCs/>
         </w:rPr>
+        <w:lastRenderedPageBreak/>
         <w:t>Objetivo del VAN en un Proyecto:</w:t>
       </w:r>
     </w:p>
@@ -26589,7 +26661,6 @@
           <w:b/>
           <w:bCs/>
         </w:rPr>
-        <w:lastRenderedPageBreak/>
         <w:t>Tasa de Descuento (r):</w:t>
       </w:r>
       <w:r>
@@ -26645,6 +26716,10 @@
         </w:rPr>
       </w:pPr>
       <w:r>
+        <w:rPr>
+          <w:noProof/>
+        </w:rPr>
+        <w:lastRenderedPageBreak/>
         <w:drawing>
           <wp:inline distT="0" distB="0" distL="0" distR="0" wp14:anchorId="15D37D75" wp14:editId="0D5DF0D3">
             <wp:extent cx="5759450" cy="5634355"/>
@@ -26749,95 +26824,74 @@
     </w:p>
     <w:p>
       <w:r>
+        <w:t>Cálculo del VAN Total:</w:t>
+      </w:r>
+    </w:p>
+    <w:p>
+      <w:pPr>
+        <w:rPr>
+          <w:b/>
+          <w:bCs/>
+        </w:rPr>
+      </w:pPr>
+      <w:r>
+        <w:rPr>
+          <w:b/>
+          <w:bCs/>
+        </w:rPr>
+        <w:t>VAN=Sumatoria VAN − Inversió</w:t>
+      </w:r>
+      <w:r>
+        <w:rPr>
+          <w:rFonts w:ascii="Arial" w:hAnsi="Arial" w:cs="Arial"/>
+          <w:b/>
+          <w:bCs/>
+        </w:rPr>
+        <w:t>n</w:t>
+      </w:r>
+      <w:r>
+        <w:rPr>
+          <w:rFonts w:ascii="Aptos" w:hAnsi="Aptos" w:cs="Aptos"/>
+          <w:b/>
+          <w:bCs/>
+        </w:rPr>
+        <w:t> </w:t>
+      </w:r>
+      <w:r>
+        <w:rPr>
+          <w:b/>
+          <w:bCs/>
+        </w:rPr>
+        <w:t>Inicial</w:t>
+      </w:r>
+    </w:p>
+    <w:p>
+      <w:pPr>
+        <w:rPr>
+          <w:b/>
+          <w:bCs/>
+        </w:rPr>
+      </w:pPr>
+      <w:r>
+        <w:rPr>
+          <w:b/>
+          <w:bCs/>
+        </w:rPr>
+        <w:t xml:space="preserve"> VAN=$14.029.133−$8.000.000=$6.029.133</w:t>
+      </w:r>
+    </w:p>
+    <w:p>
+      <w:r>
+        <w:rPr>
+          <w:b/>
+          <w:bCs/>
+        </w:rPr>
+        <w:t>Interpretación:</w:t>
+      </w:r>
+    </w:p>
+    <w:p>
+      <w:r>
         <w:lastRenderedPageBreak/>
-        <w:t>Cálculo del VAN Total:</w:t>
-      </w:r>
-    </w:p>
-    <w:p>
-      <w:pPr>
-        <w:rPr>
-          <w:b/>
-          <w:bCs/>
-        </w:rPr>
-      </w:pPr>
-      <w:r>
-        <w:rPr>
-          <w:b/>
-          <w:bCs/>
-        </w:rPr>
-        <w:t>VAN=Sumatoria VAN</w:t>
-      </w:r>
-      <w:r>
-        <w:rPr>
-          <w:b/>
-          <w:bCs/>
-        </w:rPr>
-        <w:t xml:space="preserve"> </w:t>
-      </w:r>
-      <w:r>
-        <w:rPr>
-          <w:b/>
-          <w:bCs/>
-        </w:rPr>
-        <w:t>−</w:t>
-      </w:r>
-      <w:r>
-        <w:rPr>
-          <w:b/>
-          <w:bCs/>
-        </w:rPr>
-        <w:t xml:space="preserve"> Inversió</w:t>
-      </w:r>
-      <w:r>
-        <w:rPr>
-          <w:rFonts w:ascii="Arial" w:hAnsi="Arial" w:cs="Arial"/>
-          <w:b/>
-          <w:bCs/>
-        </w:rPr>
-        <w:t>n</w:t>
-      </w:r>
-      <w:r>
-        <w:rPr>
-          <w:rFonts w:ascii="Aptos" w:hAnsi="Aptos" w:cs="Aptos"/>
-          <w:b/>
-          <w:bCs/>
-        </w:rPr>
-        <w:t> </w:t>
-      </w:r>
-      <w:r>
-        <w:rPr>
-          <w:b/>
-          <w:bCs/>
-        </w:rPr>
-        <w:t>Inicial</w:t>
-      </w:r>
-    </w:p>
-    <w:p>
-      <w:pPr>
-        <w:rPr>
-          <w:b/>
-          <w:bCs/>
-        </w:rPr>
-      </w:pPr>
-      <w:r>
-        <w:rPr>
-          <w:b/>
-          <w:bCs/>
-        </w:rPr>
-        <w:t xml:space="preserve"> VAN=$14.029.133−$8.000.000=$6.029.133</w:t>
-      </w:r>
-    </w:p>
-    <w:p>
-      <w:r>
-        <w:rPr>
-          <w:b/>
-          <w:bCs/>
-        </w:rPr>
-        <w:t>Interpretación:</w:t>
-      </w:r>
-    </w:p>
-    <w:p>
-      <w:r>
         <w:t xml:space="preserve">Un VAN positivo de </w:t>
       </w:r>
       <w:r>
@@ -26873,7 +26927,7 @@
     <w:p>
       <w:r>
         <w:pict w14:anchorId="35BF2423">
-          <v:rect id="_x0000_i1061" style="width:0;height:1.5pt" o:hralign="center" o:hrstd="t" o:hr="t" fillcolor="#a0a0a0" stroked="f"/>
+          <v:rect id="_x0000_i1027" style="width:0;height:1.5pt" o:hralign="center" o:hrstd="t" o:hr="t" fillcolor="#a0a0a0" stroked="f"/>
         </w:pict>
       </w:r>
     </w:p>
@@ -27233,7 +27287,9 @@
         </w:rPr>
       </w:pPr>
       <w:r>
-        <w:lastRenderedPageBreak/>
+        <w:rPr>
+          <w:noProof/>
+        </w:rPr>
         <w:drawing>
           <wp:inline distT="0" distB="0" distL="0" distR="0" wp14:anchorId="4296EECF" wp14:editId="455D91A8">
             <wp:extent cx="4201111" cy="752580"/>
@@ -27282,6 +27338,7 @@
     </w:p>
     <w:p>
       <w:r>
+        <w:lastRenderedPageBreak/>
         <w:t>Usando una calculadora financiera o software especializado (por ejemplo, Excel con la función TIR):</w:t>
       </w:r>
     </w:p>
@@ -27309,6 +27366,9 @@
         </w:rPr>
       </w:pPr>
       <w:r>
+        <w:rPr>
+          <w:noProof/>
+        </w:rPr>
         <w:drawing>
           <wp:inline distT="0" distB="0" distL="0" distR="0" wp14:anchorId="31CCA539" wp14:editId="12EB3FAC">
             <wp:extent cx="1324160" cy="428685"/>
@@ -27392,7 +27452,7 @@
     <w:p>
       <w:r>
         <w:pict w14:anchorId="00DA2703">
-          <v:rect id="_x0000_i1062" style="width:0;height:1.5pt" o:hralign="center" o:hrstd="t" o:hr="t" fillcolor="#a0a0a0" stroked="f"/>
+          <v:rect id="_x0000_i1028" style="width:0;height:1.5pt" o:hralign="center" o:hrstd="t" o:hr="t" fillcolor="#a0a0a0" stroked="f"/>
         </w:pict>
       </w:r>
     </w:p>
@@ -27542,7 +27602,6 @@
           <w:b/>
           <w:bCs/>
         </w:rPr>
-        <w:lastRenderedPageBreak/>
         <w:t>Beneficios:</w:t>
       </w:r>
       <w:r>
@@ -27561,6 +27620,7 @@
           <w:b/>
           <w:bCs/>
         </w:rPr>
+        <w:lastRenderedPageBreak/>
         <w:t>Comparación con la Industria:</w:t>
       </w:r>
       <w:r>
@@ -27995,7 +28055,6 @@
         <w:rPr>
           <w:rFonts w:ascii="Times New Roman" w:hAnsi="Times New Roman" w:cs="Times New Roman"/>
         </w:rPr>
-        <w:lastRenderedPageBreak/>
         <w:t>Desarrollo del módulo de autenticación y seguridad.</w:t>
       </w:r>
     </w:p>
@@ -28113,6 +28172,7 @@
         <w:rPr>
           <w:rFonts w:ascii="Times New Roman" w:hAnsi="Times New Roman" w:cs="Times New Roman"/>
         </w:rPr>
+        <w:lastRenderedPageBreak/>
         <w:t>Implementación de la línea de tiempo de soporte.</w:t>
       </w:r>
     </w:p>
@@ -28963,7 +29023,6 @@
           <w:b/>
           <w:bCs/>
         </w:rPr>
-        <w:lastRenderedPageBreak/>
         <w:t xml:space="preserve">2 </w:t>
       </w:r>
       <w:proofErr w:type="gramStart"/>
@@ -29147,6 +29206,7 @@
           <w:b/>
           <w:bCs/>
         </w:rPr>
+        <w:lastRenderedPageBreak/>
         <w:t xml:space="preserve">1 </w:t>
       </w:r>
       <w:proofErr w:type="gramStart"/>
@@ -29950,7 +30010,6 @@
         <w:rPr>
           <w:rFonts w:ascii="Times New Roman" w:hAnsi="Times New Roman" w:cs="Times New Roman"/>
         </w:rPr>
-        <w:lastRenderedPageBreak/>
         <w:t xml:space="preserve">La incorporación del asistente inteligente basado en </w:t>
       </w:r>
       <w:proofErr w:type="spellStart"/>
@@ -29996,6 +30055,7 @@
         <w:rPr>
           <w:rFonts w:ascii="Times New Roman" w:hAnsi="Times New Roman" w:cs="Times New Roman"/>
         </w:rPr>
+        <w:lastRenderedPageBreak/>
         <w:t>Este proyecto ofrece una solución integral que impactará positivamente en múltiples aspectos del negocio: desde la satisfacción del cliente hasta la toma de decisiones estratégicas basadas en datos. La inversión en recursos humanos, tecnológicos y financieros está justificada por los beneficios tangibles y el valor agregado que el sistema aportará a corto y largo plazo.</w:t>
       </w:r>
     </w:p>
@@ -30057,7 +30117,7 @@
           <w:rFonts w:ascii="Times New Roman" w:hAnsi="Times New Roman" w:cs="Times New Roman"/>
         </w:rPr>
         <w:pict w14:anchorId="05BA797C">
-          <v:rect id="_x0000_i1025" style="width:0;height:1.5pt" o:hrstd="t" o:hr="t" fillcolor="#a0a0a0" stroked="f"/>
+          <v:rect id="_x0000_i1029" style="width:0;height:1.5pt" o:hrstd="t" o:hr="t" fillcolor="#a0a0a0" stroked="f"/>
         </w:pict>
       </w:r>
     </w:p>
@@ -30651,7 +30711,7 @@
           <w:rFonts w:ascii="Times New Roman" w:hAnsi="Times New Roman" w:cs="Times New Roman"/>
         </w:rPr>
         <w:pict w14:anchorId="346C95BD">
-          <v:rect id="_x0000_i1079" style="width:0;height:1.5pt" o:hralign="center" o:hrstd="t" o:hr="t" fillcolor="#a0a0a0" stroked="f"/>
+          <v:rect id="_x0000_i1030" style="width:0;height:1.5pt" o:hralign="center" o:hrstd="t" o:hr="t" fillcolor="#a0a0a0" stroked="f"/>
         </w:pict>
       </w:r>
     </w:p>
@@ -30762,7 +30822,6 @@
         <w:rPr>
           <w:rFonts w:ascii="Times New Roman" w:hAnsi="Times New Roman" w:cs="Times New Roman"/>
         </w:rPr>
-        <w:lastRenderedPageBreak/>
         <w:t xml:space="preserve">Kotler, P., &amp; Keller, K. (2016). </w:t>
       </w:r>
       <w:r>
@@ -30860,6 +30919,7 @@
           <w:rFonts w:ascii="Times New Roman" w:hAnsi="Times New Roman" w:cs="Times New Roman"/>
           <w:lang w:val="en-US"/>
         </w:rPr>
+        <w:lastRenderedPageBreak/>
         <w:t xml:space="preserve">Laravel Documentation. (2023). </w:t>
       </w:r>
       <w:r>
@@ -30962,7 +31022,7 @@
           <w:rFonts w:ascii="Times New Roman" w:hAnsi="Times New Roman" w:cs="Times New Roman"/>
         </w:rPr>
         <w:pict w14:anchorId="44B93393">
-          <v:rect id="_x0000_i1080" style="width:0;height:1.5pt" o:hralign="center" o:hrstd="t" o:hr="t" fillcolor="#a0a0a0" stroked="f"/>
+          <v:rect id="_x0000_i1031" style="width:0;height:1.5pt" o:hralign="center" o:hrstd="t" o:hr="t" fillcolor="#a0a0a0" stroked="f"/>
         </w:pict>
       </w:r>
     </w:p>
@@ -31239,16 +31299,97 @@
         <w:ind w:firstLine="720"/>
         <w:rPr>
           <w:rFonts w:ascii="Times New Roman" w:hAnsi="Times New Roman" w:cs="Times New Roman"/>
-        </w:rPr>
-      </w:pPr>
-      <w:r>
-        <w:rPr>
-          <w:rFonts w:ascii="Times New Roman" w:hAnsi="Times New Roman" w:cs="Times New Roman"/>
           <w:i/>
           <w:iCs/>
         </w:rPr>
-        <w:t>(Incluir diagramas detallados de la arquitectura del sistema, mostrando la interacción entre los diferentes módulos y componentes.)</w:t>
-      </w:r>
+      </w:pPr>
+      <w:r>
+        <w:rPr>
+          <w:rFonts w:ascii="Times New Roman" w:hAnsi="Times New Roman" w:cs="Times New Roman"/>
+          <w:i/>
+          <w:iCs/>
+          <w:noProof/>
+        </w:rPr>
+        <w:drawing>
+          <wp:inline distT="0" distB="0" distL="0" distR="0" wp14:anchorId="309B8650" wp14:editId="7E3EB868">
+            <wp:extent cx="6144610" cy="3369945"/>
+            <wp:effectExtent l="0" t="0" r="8890" b="1905"/>
+            <wp:docPr id="1502613576" name="Imagen 8"/>
+            <wp:cNvGraphicFramePr>
+              <a:graphicFrameLocks xmlns:a="http://schemas.openxmlformats.org/drawingml/2006/main" noChangeAspect="1"/>
+            </wp:cNvGraphicFramePr>
+            <a:graphic xmlns:a="http://schemas.openxmlformats.org/drawingml/2006/main">
+              <a:graphicData uri="http://schemas.openxmlformats.org/drawingml/2006/picture">
+                <pic:pic xmlns:pic="http://schemas.openxmlformats.org/drawingml/2006/picture">
+                  <pic:nvPicPr>
+                    <pic:cNvPr id="0" name="Picture 14"/>
+                    <pic:cNvPicPr>
+                      <a:picLocks noChangeAspect="1" noChangeArrowheads="1"/>
+                    </pic:cNvPicPr>
+                  </pic:nvPicPr>
+                  <pic:blipFill>
+                    <a:blip r:embed="rId19">
+                      <a:extLst>
+                        <a:ext uri="{28A0092B-C50C-407E-A947-70E740481C1C}">
+                          <a14:useLocalDpi xmlns:a14="http://schemas.microsoft.com/office/drawing/2010/main" val="0"/>
+                        </a:ext>
+                      </a:extLst>
+                    </a:blip>
+                    <a:srcRect/>
+                    <a:stretch>
+                      <a:fillRect/>
+                    </a:stretch>
+                  </pic:blipFill>
+                  <pic:spPr bwMode="auto">
+                    <a:xfrm>
+                      <a:off x="0" y="0"/>
+                      <a:ext cx="6164159" cy="3380667"/>
+                    </a:xfrm>
+                    <a:prstGeom prst="rect">
+                      <a:avLst/>
+                    </a:prstGeom>
+                    <a:noFill/>
+                    <a:ln>
+                      <a:noFill/>
+                    </a:ln>
+                  </pic:spPr>
+                </pic:pic>
+              </a:graphicData>
+            </a:graphic>
+          </wp:inline>
+        </w:drawing>
+      </w:r>
+    </w:p>
+    <w:p>
+      <w:pPr>
+        <w:spacing w:after="0"/>
+        <w:ind w:firstLine="720"/>
+        <w:rPr>
+          <w:rFonts w:ascii="Times New Roman" w:hAnsi="Times New Roman" w:cs="Times New Roman"/>
+          <w:i/>
+          <w:iCs/>
+        </w:rPr>
+      </w:pPr>
+    </w:p>
+    <w:p>
+      <w:pPr>
+        <w:spacing w:after="0"/>
+        <w:ind w:firstLine="720"/>
+        <w:rPr>
+          <w:rFonts w:ascii="Times New Roman" w:hAnsi="Times New Roman" w:cs="Times New Roman"/>
+          <w:i/>
+          <w:iCs/>
+        </w:rPr>
+      </w:pPr>
+    </w:p>
+    <w:p>
+      <w:pPr>
+        <w:spacing w:after="0"/>
+        <w:ind w:firstLine="720"/>
+        <w:rPr>
+          <w:rFonts w:ascii="Times New Roman" w:hAnsi="Times New Roman" w:cs="Times New Roman"/>
+        </w:rPr>
+      </w:pPr>
     </w:p>
     <w:p>
       <w:pPr>
@@ -31273,9 +31414,11 @@
     <w:p>
       <w:pPr>
         <w:spacing w:after="0"/>
-        <w:ind w:firstLine="720"/>
-        <w:rPr>
-          <w:rFonts w:ascii="Times New Roman" w:hAnsi="Times New Roman" w:cs="Times New Roman"/>
+        <w:ind w:left="720"/>
+        <w:rPr>
+          <w:rFonts w:ascii="Times New Roman" w:hAnsi="Times New Roman" w:cs="Times New Roman"/>
+          <w:b/>
+          <w:bCs/>
         </w:rPr>
       </w:pPr>
       <w:r>
@@ -31283,27 +31426,1042 @@
           <w:rFonts w:ascii="Times New Roman" w:hAnsi="Times New Roman" w:cs="Times New Roman"/>
           <w:i/>
           <w:iCs/>
-        </w:rPr>
-        <w:t>(Presentar los diagramas que ilustran los procesos y casos de uso principales del sistema.)</w:t>
-      </w:r>
-    </w:p>
-    <w:p>
-      <w:pPr>
-        <w:numPr>
-          <w:ilvl w:val="0"/>
-          <w:numId w:val="101"/>
-        </w:numPr>
-        <w:spacing w:after="0"/>
-        <w:rPr>
-          <w:rFonts w:ascii="Times New Roman" w:hAnsi="Times New Roman" w:cs="Times New Roman"/>
-        </w:rPr>
-      </w:pPr>
-      <w:r>
-        <w:rPr>
-          <w:rFonts w:ascii="Times New Roman" w:hAnsi="Times New Roman" w:cs="Times New Roman"/>
-          <w:b/>
-          <w:bCs/>
-        </w:rPr>
+          <w:noProof/>
+        </w:rPr>
+        <w:lastRenderedPageBreak/>
+        <w:drawing>
+          <wp:inline distT="0" distB="0" distL="0" distR="0" wp14:anchorId="162CB6F9" wp14:editId="0BEB99F8">
+            <wp:extent cx="5624830" cy="8888730"/>
+            <wp:effectExtent l="0" t="0" r="0" b="7620"/>
+            <wp:docPr id="1973346507" name="Imagen 3"/>
+            <wp:cNvGraphicFramePr>
+              <a:graphicFrameLocks xmlns:a="http://schemas.openxmlformats.org/drawingml/2006/main" noChangeAspect="1"/>
+            </wp:cNvGraphicFramePr>
+            <a:graphic xmlns:a="http://schemas.openxmlformats.org/drawingml/2006/main">
+              <a:graphicData uri="http://schemas.openxmlformats.org/drawingml/2006/picture">
+                <pic:pic xmlns:pic="http://schemas.openxmlformats.org/drawingml/2006/picture">
+                  <pic:nvPicPr>
+                    <pic:cNvPr id="0" name="Picture 9"/>
+                    <pic:cNvPicPr>
+                      <a:picLocks noChangeAspect="1" noChangeArrowheads="1"/>
+                    </pic:cNvPicPr>
+                  </pic:nvPicPr>
+                  <pic:blipFill>
+                    <a:blip r:embed="rId20">
+                      <a:extLst>
+                        <a:ext uri="{28A0092B-C50C-407E-A947-70E740481C1C}">
+                          <a14:useLocalDpi xmlns:a14="http://schemas.microsoft.com/office/drawing/2010/main" val="0"/>
+                        </a:ext>
+                      </a:extLst>
+                    </a:blip>
+                    <a:srcRect/>
+                    <a:stretch>
+                      <a:fillRect/>
+                    </a:stretch>
+                  </pic:blipFill>
+                  <pic:spPr bwMode="auto">
+                    <a:xfrm>
+                      <a:off x="0" y="0"/>
+                      <a:ext cx="5624830" cy="8888730"/>
+                    </a:xfrm>
+                    <a:prstGeom prst="rect">
+                      <a:avLst/>
+                    </a:prstGeom>
+                    <a:noFill/>
+                    <a:ln>
+                      <a:noFill/>
+                    </a:ln>
+                  </pic:spPr>
+                </pic:pic>
+              </a:graphicData>
+            </a:graphic>
+          </wp:inline>
+        </w:drawing>
+      </w:r>
+    </w:p>
+    <w:p>
+      <w:pPr>
+        <w:spacing w:after="0"/>
+        <w:ind w:left="720"/>
+        <w:rPr>
+          <w:rFonts w:ascii="Times New Roman" w:hAnsi="Times New Roman" w:cs="Times New Roman"/>
+          <w:b/>
+          <w:bCs/>
+        </w:rPr>
+      </w:pPr>
+    </w:p>
+    <w:p>
+      <w:pPr>
+        <w:spacing w:after="0"/>
+        <w:ind w:left="720"/>
+        <w:rPr>
+          <w:rFonts w:ascii="Times New Roman" w:hAnsi="Times New Roman" w:cs="Times New Roman"/>
+          <w:b/>
+          <w:bCs/>
+        </w:rPr>
+      </w:pPr>
+      <w:r>
+        <w:rPr>
+          <w:rFonts w:ascii="Times New Roman" w:hAnsi="Times New Roman" w:cs="Times New Roman"/>
+          <w:b/>
+          <w:bCs/>
+        </w:rPr>
+        <w:t xml:space="preserve">Cliente, Crear </w:t>
+      </w:r>
+      <w:proofErr w:type="gramStart"/>
+      <w:r>
+        <w:rPr>
+          <w:rFonts w:ascii="Times New Roman" w:hAnsi="Times New Roman" w:cs="Times New Roman"/>
+          <w:b/>
+          <w:bCs/>
+        </w:rPr>
+        <w:t>Ticket</w:t>
+      </w:r>
+      <w:proofErr w:type="gramEnd"/>
+      <w:r>
+        <w:rPr>
+          <w:rFonts w:ascii="Times New Roman" w:hAnsi="Times New Roman" w:cs="Times New Roman"/>
+          <w:b/>
+          <w:bCs/>
+          <w:noProof/>
+        </w:rPr>
+        <w:drawing>
+          <wp:inline distT="0" distB="0" distL="0" distR="0" wp14:anchorId="6D4C9CF9" wp14:editId="5DB8ACBF">
+            <wp:extent cx="4859020" cy="6964045"/>
+            <wp:effectExtent l="0" t="0" r="0" b="8255"/>
+            <wp:docPr id="313061881" name="Imagen 4"/>
+            <wp:cNvGraphicFramePr>
+              <a:graphicFrameLocks xmlns:a="http://schemas.openxmlformats.org/drawingml/2006/main" noChangeAspect="1"/>
+            </wp:cNvGraphicFramePr>
+            <a:graphic xmlns:a="http://schemas.openxmlformats.org/drawingml/2006/main">
+              <a:graphicData uri="http://schemas.openxmlformats.org/drawingml/2006/picture">
+                <pic:pic xmlns:pic="http://schemas.openxmlformats.org/drawingml/2006/picture">
+                  <pic:nvPicPr>
+                    <pic:cNvPr id="0" name="Picture 10"/>
+                    <pic:cNvPicPr>
+                      <a:picLocks noChangeAspect="1" noChangeArrowheads="1"/>
+                    </pic:cNvPicPr>
+                  </pic:nvPicPr>
+                  <pic:blipFill>
+                    <a:blip r:embed="rId21">
+                      <a:extLst>
+                        <a:ext uri="{28A0092B-C50C-407E-A947-70E740481C1C}">
+                          <a14:useLocalDpi xmlns:a14="http://schemas.microsoft.com/office/drawing/2010/main" val="0"/>
+                        </a:ext>
+                      </a:extLst>
+                    </a:blip>
+                    <a:srcRect/>
+                    <a:stretch>
+                      <a:fillRect/>
+                    </a:stretch>
+                  </pic:blipFill>
+                  <pic:spPr bwMode="auto">
+                    <a:xfrm>
+                      <a:off x="0" y="0"/>
+                      <a:ext cx="4859020" cy="6964045"/>
+                    </a:xfrm>
+                    <a:prstGeom prst="rect">
+                      <a:avLst/>
+                    </a:prstGeom>
+                    <a:noFill/>
+                    <a:ln>
+                      <a:noFill/>
+                    </a:ln>
+                  </pic:spPr>
+                </pic:pic>
+              </a:graphicData>
+            </a:graphic>
+          </wp:inline>
+        </w:drawing>
+      </w:r>
+    </w:p>
+    <w:p>
+      <w:pPr>
+        <w:spacing w:after="0"/>
+        <w:ind w:left="720"/>
+        <w:rPr>
+          <w:rFonts w:ascii="Times New Roman" w:hAnsi="Times New Roman" w:cs="Times New Roman"/>
+          <w:b/>
+          <w:bCs/>
+        </w:rPr>
+      </w:pPr>
+    </w:p>
+    <w:p>
+      <w:pPr>
+        <w:spacing w:after="0"/>
+        <w:ind w:left="720"/>
+        <w:rPr>
+          <w:rFonts w:ascii="Times New Roman" w:hAnsi="Times New Roman" w:cs="Times New Roman"/>
+          <w:b/>
+          <w:bCs/>
+        </w:rPr>
+      </w:pPr>
+    </w:p>
+    <w:p>
+      <w:pPr>
+        <w:spacing w:after="0"/>
+        <w:ind w:left="720"/>
+        <w:rPr>
+          <w:rFonts w:ascii="Times New Roman" w:hAnsi="Times New Roman" w:cs="Times New Roman"/>
+          <w:b/>
+          <w:bCs/>
+        </w:rPr>
+      </w:pPr>
+    </w:p>
+    <w:p>
+      <w:pPr>
+        <w:spacing w:after="0"/>
+        <w:ind w:left="720"/>
+        <w:rPr>
+          <w:rFonts w:ascii="Times New Roman" w:hAnsi="Times New Roman" w:cs="Times New Roman"/>
+          <w:b/>
+          <w:bCs/>
+        </w:rPr>
+      </w:pPr>
+    </w:p>
+    <w:p>
+      <w:pPr>
+        <w:spacing w:after="0"/>
+        <w:ind w:left="720"/>
+        <w:rPr>
+          <w:rFonts w:ascii="Times New Roman" w:hAnsi="Times New Roman" w:cs="Times New Roman"/>
+          <w:b/>
+          <w:bCs/>
+        </w:rPr>
+      </w:pPr>
+    </w:p>
+    <w:p>
+      <w:pPr>
+        <w:spacing w:after="0"/>
+        <w:ind w:left="720"/>
+        <w:rPr>
+          <w:rFonts w:ascii="Times New Roman" w:hAnsi="Times New Roman" w:cs="Times New Roman"/>
+          <w:b/>
+          <w:bCs/>
+        </w:rPr>
+      </w:pPr>
+    </w:p>
+    <w:p>
+      <w:pPr>
+        <w:spacing w:after="0"/>
+        <w:ind w:left="720"/>
+        <w:rPr>
+          <w:rFonts w:ascii="Times New Roman" w:hAnsi="Times New Roman" w:cs="Times New Roman"/>
+          <w:b/>
+          <w:bCs/>
+        </w:rPr>
+      </w:pPr>
+    </w:p>
+    <w:p>
+      <w:pPr>
+        <w:spacing w:after="0"/>
+        <w:ind w:left="720"/>
+        <w:rPr>
+          <w:rFonts w:ascii="Times New Roman" w:hAnsi="Times New Roman" w:cs="Times New Roman"/>
+          <w:b/>
+          <w:bCs/>
+        </w:rPr>
+      </w:pPr>
+    </w:p>
+    <w:p>
+      <w:pPr>
+        <w:spacing w:after="0"/>
+        <w:ind w:left="720"/>
+        <w:rPr>
+          <w:rFonts w:ascii="Times New Roman" w:hAnsi="Times New Roman" w:cs="Times New Roman"/>
+          <w:b/>
+          <w:bCs/>
+        </w:rPr>
+      </w:pPr>
+      <w:r>
+        <w:rPr>
+          <w:rFonts w:ascii="Times New Roman" w:hAnsi="Times New Roman" w:cs="Times New Roman"/>
+          <w:b/>
+          <w:bCs/>
+        </w:rPr>
+        <w:t xml:space="preserve">Desarrollador, Actualizar estado de </w:t>
+      </w:r>
+      <w:proofErr w:type="gramStart"/>
+      <w:r>
+        <w:rPr>
+          <w:rFonts w:ascii="Times New Roman" w:hAnsi="Times New Roman" w:cs="Times New Roman"/>
+          <w:b/>
+          <w:bCs/>
+        </w:rPr>
+        <w:t>ticket</w:t>
+      </w:r>
+      <w:proofErr w:type="gramEnd"/>
+    </w:p>
+    <w:p>
+      <w:pPr>
+        <w:spacing w:after="0"/>
+        <w:ind w:left="720"/>
+        <w:rPr>
+          <w:rFonts w:ascii="Times New Roman" w:hAnsi="Times New Roman" w:cs="Times New Roman"/>
+          <w:b/>
+          <w:bCs/>
+        </w:rPr>
+      </w:pPr>
+      <w:r>
+        <w:rPr>
+          <w:rFonts w:ascii="Times New Roman" w:hAnsi="Times New Roman" w:cs="Times New Roman"/>
+          <w:b/>
+          <w:bCs/>
+          <w:noProof/>
+        </w:rPr>
+        <w:drawing>
+          <wp:inline distT="0" distB="0" distL="0" distR="0" wp14:anchorId="788F1095" wp14:editId="509B37FD">
+            <wp:extent cx="3891280" cy="6049645"/>
+            <wp:effectExtent l="0" t="0" r="0" b="8255"/>
+            <wp:docPr id="1828888770" name="Imagen 5"/>
+            <wp:cNvGraphicFramePr>
+              <a:graphicFrameLocks xmlns:a="http://schemas.openxmlformats.org/drawingml/2006/main" noChangeAspect="1"/>
+            </wp:cNvGraphicFramePr>
+            <a:graphic xmlns:a="http://schemas.openxmlformats.org/drawingml/2006/main">
+              <a:graphicData uri="http://schemas.openxmlformats.org/drawingml/2006/picture">
+                <pic:pic xmlns:pic="http://schemas.openxmlformats.org/drawingml/2006/picture">
+                  <pic:nvPicPr>
+                    <pic:cNvPr id="0" name="Picture 11"/>
+                    <pic:cNvPicPr>
+                      <a:picLocks noChangeAspect="1" noChangeArrowheads="1"/>
+                    </pic:cNvPicPr>
+                  </pic:nvPicPr>
+                  <pic:blipFill>
+                    <a:blip r:embed="rId22">
+                      <a:extLst>
+                        <a:ext uri="{28A0092B-C50C-407E-A947-70E740481C1C}">
+                          <a14:useLocalDpi xmlns:a14="http://schemas.microsoft.com/office/drawing/2010/main" val="0"/>
+                        </a:ext>
+                      </a:extLst>
+                    </a:blip>
+                    <a:srcRect/>
+                    <a:stretch>
+                      <a:fillRect/>
+                    </a:stretch>
+                  </pic:blipFill>
+                  <pic:spPr bwMode="auto">
+                    <a:xfrm>
+                      <a:off x="0" y="0"/>
+                      <a:ext cx="3891280" cy="6049645"/>
+                    </a:xfrm>
+                    <a:prstGeom prst="rect">
+                      <a:avLst/>
+                    </a:prstGeom>
+                    <a:noFill/>
+                    <a:ln>
+                      <a:noFill/>
+                    </a:ln>
+                  </pic:spPr>
+                </pic:pic>
+              </a:graphicData>
+            </a:graphic>
+          </wp:inline>
+        </w:drawing>
+      </w:r>
+    </w:p>
+    <w:p>
+      <w:pPr>
+        <w:spacing w:after="0"/>
+        <w:ind w:left="720"/>
+        <w:rPr>
+          <w:rFonts w:ascii="Times New Roman" w:hAnsi="Times New Roman" w:cs="Times New Roman"/>
+          <w:b/>
+          <w:bCs/>
+        </w:rPr>
+      </w:pPr>
+    </w:p>
+    <w:p>
+      <w:pPr>
+        <w:spacing w:after="0"/>
+        <w:ind w:left="720"/>
+        <w:rPr>
+          <w:rFonts w:ascii="Times New Roman" w:hAnsi="Times New Roman" w:cs="Times New Roman"/>
+          <w:b/>
+          <w:bCs/>
+        </w:rPr>
+      </w:pPr>
+    </w:p>
+    <w:p>
+      <w:pPr>
+        <w:spacing w:after="0"/>
+        <w:ind w:left="720"/>
+        <w:rPr>
+          <w:rFonts w:ascii="Times New Roman" w:hAnsi="Times New Roman" w:cs="Times New Roman"/>
+          <w:b/>
+          <w:bCs/>
+        </w:rPr>
+      </w:pPr>
+    </w:p>
+    <w:p>
+      <w:pPr>
+        <w:spacing w:after="0"/>
+        <w:ind w:left="720"/>
+        <w:rPr>
+          <w:rFonts w:ascii="Times New Roman" w:hAnsi="Times New Roman" w:cs="Times New Roman"/>
+          <w:b/>
+          <w:bCs/>
+        </w:rPr>
+      </w:pPr>
+    </w:p>
+    <w:p>
+      <w:pPr>
+        <w:spacing w:after="0"/>
+        <w:ind w:left="720"/>
+        <w:rPr>
+          <w:rFonts w:ascii="Times New Roman" w:hAnsi="Times New Roman" w:cs="Times New Roman"/>
+          <w:b/>
+          <w:bCs/>
+        </w:rPr>
+      </w:pPr>
+    </w:p>
+    <w:p>
+      <w:pPr>
+        <w:spacing w:after="0"/>
+        <w:ind w:left="720"/>
+        <w:rPr>
+          <w:rFonts w:ascii="Times New Roman" w:hAnsi="Times New Roman" w:cs="Times New Roman"/>
+          <w:b/>
+          <w:bCs/>
+        </w:rPr>
+      </w:pPr>
+    </w:p>
+    <w:p>
+      <w:pPr>
+        <w:spacing w:after="0"/>
+        <w:ind w:left="720"/>
+        <w:rPr>
+          <w:rFonts w:ascii="Times New Roman" w:hAnsi="Times New Roman" w:cs="Times New Roman"/>
+          <w:b/>
+          <w:bCs/>
+        </w:rPr>
+      </w:pPr>
+    </w:p>
+    <w:p>
+      <w:pPr>
+        <w:spacing w:after="0"/>
+        <w:ind w:left="720"/>
+        <w:rPr>
+          <w:rFonts w:ascii="Times New Roman" w:hAnsi="Times New Roman" w:cs="Times New Roman"/>
+          <w:b/>
+          <w:bCs/>
+        </w:rPr>
+      </w:pPr>
+    </w:p>
+    <w:p>
+      <w:pPr>
+        <w:spacing w:after="0"/>
+        <w:ind w:left="720"/>
+        <w:rPr>
+          <w:rFonts w:ascii="Times New Roman" w:hAnsi="Times New Roman" w:cs="Times New Roman"/>
+          <w:b/>
+          <w:bCs/>
+        </w:rPr>
+      </w:pPr>
+    </w:p>
+    <w:p>
+      <w:pPr>
+        <w:spacing w:after="0"/>
+        <w:ind w:left="720"/>
+        <w:rPr>
+          <w:rFonts w:ascii="Times New Roman" w:hAnsi="Times New Roman" w:cs="Times New Roman"/>
+          <w:b/>
+          <w:bCs/>
+        </w:rPr>
+      </w:pPr>
+    </w:p>
+    <w:p>
+      <w:pPr>
+        <w:spacing w:after="0"/>
+        <w:ind w:left="720"/>
+        <w:rPr>
+          <w:rFonts w:ascii="Times New Roman" w:hAnsi="Times New Roman" w:cs="Times New Roman"/>
+          <w:b/>
+          <w:bCs/>
+        </w:rPr>
+      </w:pPr>
+    </w:p>
+    <w:p>
+      <w:pPr>
+        <w:spacing w:after="0"/>
+        <w:ind w:left="720"/>
+        <w:rPr>
+          <w:rFonts w:ascii="Times New Roman" w:hAnsi="Times New Roman" w:cs="Times New Roman"/>
+          <w:b/>
+          <w:bCs/>
+        </w:rPr>
+      </w:pPr>
+    </w:p>
+    <w:p>
+      <w:pPr>
+        <w:spacing w:after="0"/>
+        <w:ind w:left="720"/>
+        <w:rPr>
+          <w:rFonts w:ascii="Times New Roman" w:hAnsi="Times New Roman" w:cs="Times New Roman"/>
+          <w:b/>
+          <w:bCs/>
+        </w:rPr>
+      </w:pPr>
+      <w:r>
+        <w:rPr>
+          <w:rFonts w:ascii="Times New Roman" w:hAnsi="Times New Roman" w:cs="Times New Roman"/>
+          <w:b/>
+          <w:bCs/>
+        </w:rPr>
+        <w:t xml:space="preserve">Gerente, Visualizar </w:t>
+      </w:r>
+      <w:proofErr w:type="spellStart"/>
+      <w:r>
+        <w:rPr>
+          <w:rFonts w:ascii="Times New Roman" w:hAnsi="Times New Roman" w:cs="Times New Roman"/>
+          <w:b/>
+          <w:bCs/>
+        </w:rPr>
+        <w:t>Dashboard</w:t>
+      </w:r>
+      <w:proofErr w:type="spellEnd"/>
+    </w:p>
+    <w:p>
+      <w:pPr>
+        <w:spacing w:after="0"/>
+        <w:ind w:left="720"/>
+        <w:rPr>
+          <w:rFonts w:ascii="Times New Roman" w:hAnsi="Times New Roman" w:cs="Times New Roman"/>
+          <w:b/>
+          <w:bCs/>
+        </w:rPr>
+      </w:pPr>
+    </w:p>
+    <w:p>
+      <w:pPr>
+        <w:spacing w:after="0"/>
+        <w:ind w:left="720"/>
+        <w:rPr>
+          <w:rFonts w:ascii="Times New Roman" w:hAnsi="Times New Roman" w:cs="Times New Roman"/>
+          <w:b/>
+          <w:bCs/>
+        </w:rPr>
+      </w:pPr>
+    </w:p>
+    <w:p>
+      <w:pPr>
+        <w:spacing w:after="0"/>
+        <w:ind w:left="720"/>
+        <w:rPr>
+          <w:rFonts w:ascii="Times New Roman" w:hAnsi="Times New Roman" w:cs="Times New Roman"/>
+          <w:b/>
+          <w:bCs/>
+        </w:rPr>
+      </w:pPr>
+    </w:p>
+    <w:p>
+      <w:pPr>
+        <w:spacing w:after="0"/>
+        <w:ind w:left="720"/>
+        <w:rPr>
+          <w:rFonts w:ascii="Times New Roman" w:hAnsi="Times New Roman" w:cs="Times New Roman"/>
+          <w:b/>
+          <w:bCs/>
+        </w:rPr>
+      </w:pPr>
+    </w:p>
+    <w:p>
+      <w:pPr>
+        <w:spacing w:after="0"/>
+        <w:ind w:left="720"/>
+        <w:rPr>
+          <w:rFonts w:ascii="Times New Roman" w:hAnsi="Times New Roman" w:cs="Times New Roman"/>
+          <w:b/>
+          <w:bCs/>
+        </w:rPr>
+      </w:pPr>
+    </w:p>
+    <w:p>
+      <w:pPr>
+        <w:spacing w:after="0"/>
+        <w:ind w:left="720"/>
+        <w:rPr>
+          <w:rFonts w:ascii="Times New Roman" w:hAnsi="Times New Roman" w:cs="Times New Roman"/>
+          <w:b/>
+          <w:bCs/>
+        </w:rPr>
+      </w:pPr>
+    </w:p>
+    <w:p>
+      <w:pPr>
+        <w:spacing w:after="0"/>
+        <w:ind w:left="720"/>
+        <w:rPr>
+          <w:rFonts w:ascii="Times New Roman" w:hAnsi="Times New Roman" w:cs="Times New Roman"/>
+          <w:b/>
+          <w:bCs/>
+        </w:rPr>
+      </w:pPr>
+      <w:r>
+        <w:rPr>
+          <w:rFonts w:ascii="Times New Roman" w:hAnsi="Times New Roman" w:cs="Times New Roman"/>
+          <w:b/>
+          <w:bCs/>
+          <w:noProof/>
+        </w:rPr>
+        <w:drawing>
+          <wp:inline distT="0" distB="0" distL="0" distR="0" wp14:anchorId="019631FA" wp14:editId="7580A5F5">
+            <wp:extent cx="4625340" cy="5135245"/>
+            <wp:effectExtent l="0" t="0" r="3810" b="8255"/>
+            <wp:docPr id="892184268" name="Imagen 6"/>
+            <wp:cNvGraphicFramePr>
+              <a:graphicFrameLocks xmlns:a="http://schemas.openxmlformats.org/drawingml/2006/main" noChangeAspect="1"/>
+            </wp:cNvGraphicFramePr>
+            <a:graphic xmlns:a="http://schemas.openxmlformats.org/drawingml/2006/main">
+              <a:graphicData uri="http://schemas.openxmlformats.org/drawingml/2006/picture">
+                <pic:pic xmlns:pic="http://schemas.openxmlformats.org/drawingml/2006/picture">
+                  <pic:nvPicPr>
+                    <pic:cNvPr id="0" name="Picture 12"/>
+                    <pic:cNvPicPr>
+                      <a:picLocks noChangeAspect="1" noChangeArrowheads="1"/>
+                    </pic:cNvPicPr>
+                  </pic:nvPicPr>
+                  <pic:blipFill>
+                    <a:blip r:embed="rId23">
+                      <a:extLst>
+                        <a:ext uri="{28A0092B-C50C-407E-A947-70E740481C1C}">
+                          <a14:useLocalDpi xmlns:a14="http://schemas.microsoft.com/office/drawing/2010/main" val="0"/>
+                        </a:ext>
+                      </a:extLst>
+                    </a:blip>
+                    <a:srcRect/>
+                    <a:stretch>
+                      <a:fillRect/>
+                    </a:stretch>
+                  </pic:blipFill>
+                  <pic:spPr bwMode="auto">
+                    <a:xfrm>
+                      <a:off x="0" y="0"/>
+                      <a:ext cx="4625340" cy="5135245"/>
+                    </a:xfrm>
+                    <a:prstGeom prst="rect">
+                      <a:avLst/>
+                    </a:prstGeom>
+                    <a:noFill/>
+                    <a:ln>
+                      <a:noFill/>
+                    </a:ln>
+                  </pic:spPr>
+                </pic:pic>
+              </a:graphicData>
+            </a:graphic>
+          </wp:inline>
+        </w:drawing>
+      </w:r>
+    </w:p>
+    <w:p>
+      <w:pPr>
+        <w:spacing w:after="0"/>
+        <w:ind w:left="720"/>
+        <w:rPr>
+          <w:rFonts w:ascii="Times New Roman" w:hAnsi="Times New Roman" w:cs="Times New Roman"/>
+          <w:b/>
+          <w:bCs/>
+        </w:rPr>
+      </w:pPr>
+    </w:p>
+    <w:p>
+      <w:pPr>
+        <w:spacing w:after="0"/>
+        <w:ind w:left="720"/>
+        <w:rPr>
+          <w:rFonts w:ascii="Times New Roman" w:hAnsi="Times New Roman" w:cs="Times New Roman"/>
+          <w:b/>
+          <w:bCs/>
+        </w:rPr>
+      </w:pPr>
+    </w:p>
+    <w:p>
+      <w:pPr>
+        <w:spacing w:after="0"/>
+        <w:ind w:left="720"/>
+        <w:rPr>
+          <w:rFonts w:ascii="Times New Roman" w:hAnsi="Times New Roman" w:cs="Times New Roman"/>
+          <w:b/>
+          <w:bCs/>
+        </w:rPr>
+      </w:pPr>
+    </w:p>
+    <w:p>
+      <w:pPr>
+        <w:spacing w:after="0"/>
+        <w:ind w:left="720"/>
+        <w:rPr>
+          <w:rFonts w:ascii="Times New Roman" w:hAnsi="Times New Roman" w:cs="Times New Roman"/>
+          <w:b/>
+          <w:bCs/>
+        </w:rPr>
+      </w:pPr>
+    </w:p>
+    <w:p>
+      <w:pPr>
+        <w:spacing w:after="0"/>
+        <w:ind w:left="720"/>
+        <w:rPr>
+          <w:rFonts w:ascii="Times New Roman" w:hAnsi="Times New Roman" w:cs="Times New Roman"/>
+          <w:b/>
+          <w:bCs/>
+        </w:rPr>
+      </w:pPr>
+    </w:p>
+    <w:p>
+      <w:pPr>
+        <w:spacing w:after="0"/>
+        <w:ind w:left="720"/>
+        <w:rPr>
+          <w:rFonts w:ascii="Times New Roman" w:hAnsi="Times New Roman" w:cs="Times New Roman"/>
+          <w:b/>
+          <w:bCs/>
+        </w:rPr>
+      </w:pPr>
+    </w:p>
+    <w:p>
+      <w:pPr>
+        <w:spacing w:after="0"/>
+        <w:ind w:left="720"/>
+        <w:rPr>
+          <w:rFonts w:ascii="Times New Roman" w:hAnsi="Times New Roman" w:cs="Times New Roman"/>
+          <w:b/>
+          <w:bCs/>
+        </w:rPr>
+      </w:pPr>
+    </w:p>
+    <w:p>
+      <w:pPr>
+        <w:spacing w:after="0"/>
+        <w:ind w:left="720"/>
+        <w:rPr>
+          <w:rFonts w:ascii="Times New Roman" w:hAnsi="Times New Roman" w:cs="Times New Roman"/>
+          <w:b/>
+          <w:bCs/>
+        </w:rPr>
+      </w:pPr>
+    </w:p>
+    <w:p>
+      <w:pPr>
+        <w:spacing w:after="0"/>
+        <w:ind w:left="720"/>
+        <w:rPr>
+          <w:rFonts w:ascii="Times New Roman" w:hAnsi="Times New Roman" w:cs="Times New Roman"/>
+          <w:b/>
+          <w:bCs/>
+        </w:rPr>
+      </w:pPr>
+    </w:p>
+    <w:p>
+      <w:pPr>
+        <w:spacing w:after="0"/>
+        <w:ind w:left="720"/>
+        <w:rPr>
+          <w:rFonts w:ascii="Times New Roman" w:hAnsi="Times New Roman" w:cs="Times New Roman"/>
+          <w:b/>
+          <w:bCs/>
+        </w:rPr>
+      </w:pPr>
+    </w:p>
+    <w:p>
+      <w:pPr>
+        <w:spacing w:after="0"/>
+        <w:ind w:left="720"/>
+        <w:rPr>
+          <w:rFonts w:ascii="Times New Roman" w:hAnsi="Times New Roman" w:cs="Times New Roman"/>
+          <w:b/>
+          <w:bCs/>
+        </w:rPr>
+      </w:pPr>
+    </w:p>
+    <w:p>
+      <w:pPr>
+        <w:spacing w:after="0"/>
+        <w:ind w:left="720"/>
+        <w:rPr>
+          <w:rFonts w:ascii="Times New Roman" w:hAnsi="Times New Roman" w:cs="Times New Roman"/>
+          <w:b/>
+          <w:bCs/>
+        </w:rPr>
+      </w:pPr>
+      <w:r>
+        <w:rPr>
+          <w:rFonts w:ascii="Times New Roman" w:hAnsi="Times New Roman" w:cs="Times New Roman"/>
+          <w:b/>
+          <w:bCs/>
+        </w:rPr>
+        <w:t>Administrador, Gestionar usuarios</w:t>
+      </w:r>
+    </w:p>
+    <w:p>
+      <w:pPr>
+        <w:spacing w:after="0"/>
+        <w:ind w:left="720"/>
+        <w:rPr>
+          <w:rFonts w:ascii="Times New Roman" w:hAnsi="Times New Roman" w:cs="Times New Roman"/>
+          <w:b/>
+          <w:bCs/>
+        </w:rPr>
+      </w:pPr>
+    </w:p>
+    <w:p>
+      <w:pPr>
+        <w:spacing w:after="0"/>
+        <w:ind w:left="720"/>
+        <w:rPr>
+          <w:rFonts w:ascii="Times New Roman" w:hAnsi="Times New Roman" w:cs="Times New Roman"/>
+          <w:b/>
+          <w:bCs/>
+        </w:rPr>
+      </w:pPr>
+      <w:r>
+        <w:rPr>
+          <w:rFonts w:ascii="Times New Roman" w:hAnsi="Times New Roman" w:cs="Times New Roman"/>
+          <w:b/>
+          <w:bCs/>
+          <w:noProof/>
+        </w:rPr>
+        <w:drawing>
+          <wp:inline distT="0" distB="0" distL="0" distR="0" wp14:anchorId="437BA318" wp14:editId="3C21305E">
+            <wp:extent cx="5752237" cy="4954772"/>
+            <wp:effectExtent l="0" t="0" r="1270" b="0"/>
+            <wp:docPr id="1200616988" name="Imagen 7"/>
+            <wp:cNvGraphicFramePr>
+              <a:graphicFrameLocks xmlns:a="http://schemas.openxmlformats.org/drawingml/2006/main" noChangeAspect="1"/>
+            </wp:cNvGraphicFramePr>
+            <a:graphic xmlns:a="http://schemas.openxmlformats.org/drawingml/2006/main">
+              <a:graphicData uri="http://schemas.openxmlformats.org/drawingml/2006/picture">
+                <pic:pic xmlns:pic="http://schemas.openxmlformats.org/drawingml/2006/picture">
+                  <pic:nvPicPr>
+                    <pic:cNvPr id="0" name="Picture 13"/>
+                    <pic:cNvPicPr>
+                      <a:picLocks noChangeAspect="1" noChangeArrowheads="1"/>
+                    </pic:cNvPicPr>
+                  </pic:nvPicPr>
+                  <pic:blipFill>
+                    <a:blip r:embed="rId24">
+                      <a:extLst>
+                        <a:ext uri="{28A0092B-C50C-407E-A947-70E740481C1C}">
+                          <a14:useLocalDpi xmlns:a14="http://schemas.microsoft.com/office/drawing/2010/main" val="0"/>
+                        </a:ext>
+                      </a:extLst>
+                    </a:blip>
+                    <a:srcRect/>
+                    <a:stretch>
+                      <a:fillRect/>
+                    </a:stretch>
+                  </pic:blipFill>
+                  <pic:spPr bwMode="auto">
+                    <a:xfrm>
+                      <a:off x="0" y="0"/>
+                      <a:ext cx="5756039" cy="4958047"/>
+                    </a:xfrm>
+                    <a:prstGeom prst="rect">
+                      <a:avLst/>
+                    </a:prstGeom>
+                    <a:noFill/>
+                    <a:ln>
+                      <a:noFill/>
+                    </a:ln>
+                  </pic:spPr>
+                </pic:pic>
+              </a:graphicData>
+            </a:graphic>
+          </wp:inline>
+        </w:drawing>
+      </w:r>
+    </w:p>
+    <w:p>
+      <w:pPr>
+        <w:spacing w:after="0"/>
+        <w:ind w:left="720"/>
+        <w:rPr>
+          <w:rFonts w:ascii="Times New Roman" w:hAnsi="Times New Roman" w:cs="Times New Roman"/>
+          <w:b/>
+          <w:bCs/>
+        </w:rPr>
+      </w:pPr>
+    </w:p>
+    <w:p>
+      <w:pPr>
+        <w:spacing w:after="0"/>
+        <w:ind w:left="720"/>
+        <w:rPr>
+          <w:rFonts w:ascii="Times New Roman" w:hAnsi="Times New Roman" w:cs="Times New Roman"/>
+          <w:b/>
+          <w:bCs/>
+        </w:rPr>
+      </w:pPr>
+    </w:p>
+    <w:p>
+      <w:pPr>
+        <w:spacing w:after="0"/>
+        <w:ind w:left="720"/>
+        <w:rPr>
+          <w:rFonts w:ascii="Times New Roman" w:hAnsi="Times New Roman" w:cs="Times New Roman"/>
+          <w:b/>
+          <w:bCs/>
+        </w:rPr>
+      </w:pPr>
+    </w:p>
+    <w:p>
+      <w:pPr>
+        <w:spacing w:after="0"/>
+        <w:ind w:left="720"/>
+        <w:rPr>
+          <w:rFonts w:ascii="Times New Roman" w:hAnsi="Times New Roman" w:cs="Times New Roman"/>
+          <w:b/>
+          <w:bCs/>
+        </w:rPr>
+      </w:pPr>
+    </w:p>
+    <w:p>
+      <w:pPr>
+        <w:spacing w:after="0"/>
+        <w:ind w:left="720"/>
+        <w:rPr>
+          <w:rFonts w:ascii="Times New Roman" w:hAnsi="Times New Roman" w:cs="Times New Roman"/>
+          <w:b/>
+          <w:bCs/>
+        </w:rPr>
+      </w:pPr>
+    </w:p>
+    <w:p>
+      <w:pPr>
+        <w:spacing w:after="0"/>
+        <w:ind w:left="720"/>
+        <w:rPr>
+          <w:rFonts w:ascii="Times New Roman" w:hAnsi="Times New Roman" w:cs="Times New Roman"/>
+          <w:b/>
+          <w:bCs/>
+        </w:rPr>
+      </w:pPr>
+    </w:p>
+    <w:p>
+      <w:pPr>
+        <w:spacing w:after="0"/>
+        <w:ind w:left="720"/>
+        <w:rPr>
+          <w:rFonts w:ascii="Times New Roman" w:hAnsi="Times New Roman" w:cs="Times New Roman"/>
+          <w:b/>
+          <w:bCs/>
+        </w:rPr>
+      </w:pPr>
+    </w:p>
+    <w:p>
+      <w:pPr>
+        <w:spacing w:after="0"/>
+        <w:ind w:left="720"/>
+        <w:rPr>
+          <w:rFonts w:ascii="Times New Roman" w:hAnsi="Times New Roman" w:cs="Times New Roman"/>
+          <w:b/>
+          <w:bCs/>
+        </w:rPr>
+      </w:pPr>
+    </w:p>
+    <w:p>
+      <w:pPr>
+        <w:spacing w:after="0"/>
+        <w:ind w:left="720"/>
+        <w:rPr>
+          <w:rFonts w:ascii="Times New Roman" w:hAnsi="Times New Roman" w:cs="Times New Roman"/>
+          <w:b/>
+          <w:bCs/>
+        </w:rPr>
+      </w:pPr>
+    </w:p>
+    <w:p>
+      <w:pPr>
+        <w:spacing w:after="0"/>
+        <w:ind w:left="720"/>
+        <w:rPr>
+          <w:rFonts w:ascii="Times New Roman" w:hAnsi="Times New Roman" w:cs="Times New Roman"/>
+          <w:b/>
+          <w:bCs/>
+        </w:rPr>
+      </w:pPr>
+    </w:p>
+    <w:p>
+      <w:pPr>
+        <w:spacing w:after="0"/>
+        <w:ind w:left="720"/>
+        <w:rPr>
+          <w:rFonts w:ascii="Times New Roman" w:hAnsi="Times New Roman" w:cs="Times New Roman"/>
+          <w:b/>
+          <w:bCs/>
+        </w:rPr>
+      </w:pPr>
+    </w:p>
+    <w:p>
+      <w:pPr>
+        <w:spacing w:after="0"/>
+        <w:ind w:left="720"/>
+        <w:rPr>
+          <w:rFonts w:ascii="Times New Roman" w:hAnsi="Times New Roman" w:cs="Times New Roman"/>
+          <w:b/>
+          <w:bCs/>
+        </w:rPr>
+      </w:pPr>
+    </w:p>
+    <w:p>
+      <w:pPr>
+        <w:spacing w:after="0"/>
+        <w:ind w:left="720"/>
+        <w:rPr>
+          <w:rFonts w:ascii="Times New Roman" w:hAnsi="Times New Roman" w:cs="Times New Roman"/>
+          <w:b/>
+          <w:bCs/>
+        </w:rPr>
+      </w:pPr>
+    </w:p>
+    <w:p>
+      <w:pPr>
+        <w:spacing w:after="0"/>
+        <w:ind w:left="720"/>
+        <w:rPr>
+          <w:rFonts w:ascii="Times New Roman" w:hAnsi="Times New Roman" w:cs="Times New Roman"/>
+          <w:b/>
+          <w:bCs/>
+        </w:rPr>
+      </w:pPr>
+    </w:p>
+    <w:p>
+      <w:pPr>
+        <w:spacing w:after="0"/>
+        <w:ind w:left="720"/>
+        <w:rPr>
+          <w:rFonts w:ascii="Times New Roman" w:hAnsi="Times New Roman" w:cs="Times New Roman"/>
+          <w:b/>
+          <w:bCs/>
+        </w:rPr>
+      </w:pPr>
+    </w:p>
+    <w:p>
+      <w:pPr>
+        <w:spacing w:after="0"/>
+        <w:ind w:left="720"/>
+        <w:rPr>
+          <w:rFonts w:ascii="Times New Roman" w:hAnsi="Times New Roman" w:cs="Times New Roman"/>
+          <w:b/>
+          <w:bCs/>
+        </w:rPr>
+      </w:pPr>
+    </w:p>
+    <w:p>
+      <w:pPr>
+        <w:spacing w:after="0"/>
+        <w:ind w:left="720"/>
+        <w:rPr>
+          <w:rFonts w:ascii="Times New Roman" w:hAnsi="Times New Roman" w:cs="Times New Roman"/>
+        </w:rPr>
+      </w:pPr>
+      <w:r>
+        <w:rPr>
+          <w:rFonts w:ascii="Times New Roman" w:hAnsi="Times New Roman" w:cs="Times New Roman"/>
+          <w:b/>
+          <w:bCs/>
+        </w:rPr>
+        <w:lastRenderedPageBreak/>
         <w:t>Diseño de la Base de Datos:</w:t>
       </w:r>
     </w:p>
@@ -31649,7 +32807,6 @@
           <w:b/>
           <w:bCs/>
         </w:rPr>
-        <w:lastRenderedPageBreak/>
         <w:t>Pruebas Unitarias:</w:t>
       </w:r>
     </w:p>
@@ -31833,9 +32990,9 @@
       </w:pPr>
     </w:p>
     <w:sectPr>
-      <w:headerReference w:type="default" r:id="rId19"/>
-      <w:footerReference w:type="default" r:id="rId20"/>
-      <w:headerReference w:type="first" r:id="rId21"/>
+      <w:headerReference w:type="default" r:id="rId25"/>
+      <w:footerReference w:type="default" r:id="rId26"/>
+      <w:headerReference w:type="first" r:id="rId27"/>
       <w:pgSz w:w="11906" w:h="16838"/>
       <w:pgMar w:top="1418" w:right="1418" w:bottom="1418" w:left="1418" w:header="709" w:footer="709" w:gutter="0"/>
       <w:pgNumType w:start="0"/>
@@ -47730,6 +48887,7 @@
   <w:style w:type="character" w:default="1" w:styleId="Fuentedeprrafopredeter">
     <w:name w:val="Default Paragraph Font"/>
     <w:uiPriority w:val="1"/>
+    <w:semiHidden/>
     <w:unhideWhenUsed/>
   </w:style>
   <w:style w:type="table" w:default="1" w:styleId="Tablanormal">
@@ -48470,6 +49628,7 @@
   </w:compat>
   <w:rsids>
     <w:rsidRoot w:val="00376BDB"/>
+    <w:rsid w:val="000B65B1"/>
     <w:rsid w:val="00104623"/>
     <w:rsid w:val="00376BDB"/>
     <w:rsid w:val="003E568B"/>
@@ -48487,9 +49646,11 @@
     <w:rsid w:val="00BA4999"/>
     <w:rsid w:val="00BE3492"/>
     <w:rsid w:val="00BE7247"/>
+    <w:rsid w:val="00C51C94"/>
     <w:rsid w:val="00C735A5"/>
     <w:rsid w:val="00C912C4"/>
     <w:rsid w:val="00CA4D1B"/>
+    <w:rsid w:val="00D1420B"/>
     <w:rsid w:val="00E9243D"/>
     <w:rsid w:val="00EA6620"/>
     <w:rsid w:val="00EF7F71"/>

</xml_diff>